<commit_message>
updated mac makefile and linux_mac_build.doc to support gcc (and g++ and gfortran) 5
</commit_message>
<xml_diff>
--- a/linux_mac_build.docx
+++ b/linux_mac_build.docx
@@ -43,18 +43,10 @@
         <w:rPr>
           <w:b/>
         </w:rPr>
-        <w:t xml:space="preserve">Last </w:t>
-      </w:r>
-      <w:proofErr w:type="gramStart"/>
-      <w:r>
-        <w:rPr>
-          <w:b/>
-        </w:rPr>
-        <w:t>updated :</w:t>
-      </w:r>
-      <w:proofErr w:type="gramEnd"/>
-      <w:r>
-        <w:t xml:space="preserve"> 10/27/2014</w:t>
+        <w:t>Last updated :</w:t>
+      </w:r>
+      <w:r>
+        <w:t xml:space="preserve"> 12/10/2015</w:t>
       </w:r>
     </w:p>
     <w:p>
@@ -112,23 +104,11 @@
           <w:numId w:val="1"/>
         </w:numPr>
       </w:pPr>
-      <w:proofErr w:type="spellStart"/>
-      <w:proofErr w:type="gramStart"/>
-      <w:r>
-        <w:t>gcc</w:t>
-      </w:r>
-      <w:proofErr w:type="spellEnd"/>
-      <w:proofErr w:type="gramEnd"/>
-      <w:r>
-        <w:t xml:space="preserve">, g++ and </w:t>
-      </w:r>
-      <w:proofErr w:type="spellStart"/>
-      <w:r>
-        <w:t>gfortran</w:t>
-      </w:r>
-      <w:proofErr w:type="spellEnd"/>
-      <w:r>
-        <w:t xml:space="preserve"> 4.9.0 or newer :   PEST++ relies on some newer features of C++11 standard which are only supported in these newer  releases .</w:t>
+      <w:r>
+        <w:t>gcc, g++ and gfortran 5.2</w:t>
+      </w:r>
+      <w:r>
+        <w:t xml:space="preserve"> or newer :   PEST++ relies on some newer features of C++11 standard which are only supported in these newer  releases .</w:t>
       </w:r>
     </w:p>
     <w:p>
@@ -139,11 +119,9 @@
           <w:numId w:val="1"/>
         </w:numPr>
       </w:pPr>
-      <w:proofErr w:type="spellStart"/>
       <w:r>
         <w:t>blas</w:t>
       </w:r>
-      <w:proofErr w:type="spellEnd"/>
     </w:p>
     <w:p>
       <w:pPr>
@@ -153,11 +131,9 @@
           <w:numId w:val="1"/>
         </w:numPr>
       </w:pPr>
-      <w:proofErr w:type="spellStart"/>
       <w:r>
         <w:t>lapack</w:t>
       </w:r>
-      <w:proofErr w:type="spellEnd"/>
     </w:p>
     <w:p>
       <w:pPr>
@@ -181,23 +157,7 @@
         </w:numPr>
       </w:pPr>
       <w:r>
-        <w:t xml:space="preserve">Edit the file </w:t>
-      </w:r>
-      <w:proofErr w:type="spellStart"/>
-      <w:r>
-        <w:t>pestpp</w:t>
-      </w:r>
-      <w:proofErr w:type="spellEnd"/>
-      <w:r>
-        <w:t>/pest++/common/</w:t>
-      </w:r>
-      <w:proofErr w:type="spellStart"/>
-      <w:r>
-        <w:t>config_os.h</w:t>
-      </w:r>
-      <w:proofErr w:type="spellEnd"/>
-      <w:r>
-        <w:t xml:space="preserve">  and make the following change:</w:t>
+        <w:t>Edit the file pestpp/pest++/common/config_os.h  and make the following change:</w:t>
       </w:r>
     </w:p>
     <w:tbl>
@@ -289,22 +249,13 @@
         </w:numPr>
       </w:pPr>
       <w:r>
-        <w:t xml:space="preserve"> In the main </w:t>
-      </w:r>
-      <w:proofErr w:type="spellStart"/>
-      <w:r>
-        <w:t>pestpp</w:t>
-      </w:r>
-      <w:proofErr w:type="spellEnd"/>
-      <w:r>
-        <w:t xml:space="preserve"> directory execute the following command to delete any files associated with a previous build:</w:t>
+        <w:t xml:space="preserve"> In the main pestpp directory execute the following command to delete any files associated with a previous build:</w:t>
       </w:r>
     </w:p>
     <w:p>
       <w:pPr>
         <w:ind w:left="720" w:firstLine="720"/>
       </w:pPr>
-      <w:proofErr w:type="gramStart"/>
       <w:r>
         <w:rPr>
           <w:i/>
@@ -317,7 +268,6 @@
         </w:rPr>
         <w:t>ake</w:t>
       </w:r>
-      <w:proofErr w:type="gramEnd"/>
       <w:r>
         <w:rPr>
           <w:i/>
@@ -340,21 +290,7 @@
         <w:rPr>
           <w:i/>
         </w:rPr>
-        <w:t xml:space="preserve"> </w:t>
-      </w:r>
-      <w:proofErr w:type="spellStart"/>
-      <w:r>
-        <w:rPr>
-          <w:i/>
-        </w:rPr>
-        <w:t>makefile_linux</w:t>
-      </w:r>
-      <w:proofErr w:type="spellEnd"/>
-      <w:r>
-        <w:rPr>
-          <w:i/>
-        </w:rPr>
-        <w:t xml:space="preserve"> clean</w:t>
+        <w:t xml:space="preserve"> makefile_linux clean</w:t>
       </w:r>
     </w:p>
     <w:p>
@@ -366,15 +302,7 @@
         </w:numPr>
       </w:pPr>
       <w:r>
-        <w:t xml:space="preserve">Build PEST++ in the main </w:t>
-      </w:r>
-      <w:proofErr w:type="spellStart"/>
-      <w:r>
-        <w:t>pestpp</w:t>
-      </w:r>
-      <w:proofErr w:type="spellEnd"/>
-      <w:r>
-        <w:t xml:space="preserve"> directory using the following command:</w:t>
+        <w:t>Build PEST++ in the main pestpp directory using the following command:</w:t>
       </w:r>
     </w:p>
     <w:p>
@@ -418,21 +346,7 @@
         <w:rPr>
           <w:i/>
         </w:rPr>
-        <w:t xml:space="preserve"> </w:t>
-      </w:r>
-      <w:proofErr w:type="spellStart"/>
-      <w:r>
-        <w:rPr>
-          <w:i/>
-        </w:rPr>
-        <w:t>makefile_linux</w:t>
-      </w:r>
-      <w:proofErr w:type="spellEnd"/>
-      <w:r>
-        <w:rPr>
-          <w:i/>
-        </w:rPr>
-        <w:t xml:space="preserve"> </w:t>
+        <w:t xml:space="preserve"> makefile_linux </w:t>
       </w:r>
       <w:r>
         <w:rPr>
@@ -466,35 +380,11 @@
       <w:r>
         <w:t xml:space="preserve"> </w:t>
       </w:r>
-      <w:proofErr w:type="spellStart"/>
-      <w:proofErr w:type="gramStart"/>
-      <w:r>
-        <w:rPr>
-          <w:i/>
-        </w:rPr>
-        <w:t>pestpp</w:t>
-      </w:r>
-      <w:proofErr w:type="spellEnd"/>
-      <w:proofErr w:type="gramEnd"/>
-      <w:r>
-        <w:rPr>
-          <w:i/>
-        </w:rPr>
-        <w:t>/pest++/</w:t>
-      </w:r>
-      <w:proofErr w:type="spellStart"/>
-      <w:r>
-        <w:rPr>
-          <w:i/>
-        </w:rPr>
-        <w:t>pestpp</w:t>
-      </w:r>
-      <w:proofErr w:type="spellEnd"/>
-      <w:r>
-        <w:rPr>
-          <w:i/>
-        </w:rPr>
-        <w:t xml:space="preserve"> </w:t>
+      <w:r>
+        <w:rPr>
+          <w:i/>
+        </w:rPr>
+        <w:t xml:space="preserve">pest++/pestpp </w:t>
       </w:r>
     </w:p>
     <w:p>
@@ -583,24 +473,22 @@
     </w:p>
     <w:p>
       <w:r>
-        <w:t xml:space="preserve">Building PEST++ on mac is very similar to building on Linux: GCC 4.9 or greater with associated GFORTRAN.  However, since mac discourages static linking, a slightly different </w:t>
-      </w:r>
-      <w:proofErr w:type="spellStart"/>
-      <w:r>
-        <w:t>makefile</w:t>
-      </w:r>
-      <w:proofErr w:type="spellEnd"/>
-      <w:r>
-        <w:t xml:space="preserve"> (</w:t>
-      </w:r>
-      <w:proofErr w:type="spellStart"/>
+        <w:t>Building PEST++ on mac is very simil</w:t>
+      </w:r>
+      <w:r>
+        <w:t>ar to building on Linux: GCC 5</w:t>
+      </w:r>
+      <w:bookmarkStart w:id="0" w:name="_GoBack"/>
+      <w:bookmarkEnd w:id="0"/>
+      <w:r>
+        <w:t xml:space="preserve"> or greater with associated GFORTRAN.  However, since mac discourages static linking, a slightly different makefile (</w:t>
+      </w:r>
       <w:r>
         <w:rPr>
           <w:i/>
         </w:rPr>
         <w:t>makefile_macports</w:t>
       </w:r>
-      <w:proofErr w:type="spellEnd"/>
       <w:r>
         <w:t xml:space="preserve">) is needed.  </w:t>
       </w:r>
@@ -608,15 +496,7 @@
     <w:p/>
     <w:p>
       <w:r>
-        <w:t xml:space="preserve">The easiest way to get going on a mac is to use </w:t>
-      </w:r>
-      <w:proofErr w:type="spellStart"/>
-      <w:r>
-        <w:t>macports</w:t>
-      </w:r>
-      <w:proofErr w:type="spellEnd"/>
-      <w:r>
-        <w:t xml:space="preserve"> (</w:t>
+        <w:t>The easiest way to get going on a mac is to use macports (</w:t>
       </w:r>
       <w:hyperlink r:id="rId7" w:history="1">
         <w:r>
@@ -626,16 +506,9 @@
           <w:t>https://www.macports.org/</w:t>
         </w:r>
       </w:hyperlink>
-      <w:proofErr w:type="gramStart"/>
-      <w:r>
-        <w:t>)  to</w:t>
-      </w:r>
-      <w:proofErr w:type="gramEnd"/>
-      <w:r>
-        <w:t xml:space="preserve"> install GCC 4.9</w:t>
-      </w:r>
-      <w:bookmarkStart w:id="0" w:name="_GoBack"/>
-      <w:bookmarkEnd w:id="0"/>
+      <w:r>
+        <w:t>)  to install GCC 5</w:t>
+      </w:r>
       <w:r>
         <w:t>:</w:t>
       </w:r>
@@ -643,23 +516,11 @@
     <w:p/>
     <w:p>
       <w:r>
-        <w:t>&gt;&gt;&gt;</w:t>
-      </w:r>
-      <w:proofErr w:type="spellStart"/>
-      <w:proofErr w:type="gramStart"/>
-      <w:r>
-        <w:t>sudo</w:t>
-      </w:r>
-      <w:proofErr w:type="spellEnd"/>
-      <w:proofErr w:type="gramEnd"/>
-      <w:r>
-        <w:t xml:space="preserve"> port install gcc49 +</w:t>
-      </w:r>
-      <w:proofErr w:type="spellStart"/>
-      <w:r>
-        <w:t>gfortran</w:t>
-      </w:r>
-      <w:proofErr w:type="spellEnd"/>
+        <w:t>&gt;&gt;&gt;sudo port install gcc5</w:t>
+      </w:r>
+      <w:r>
+        <w:t xml:space="preserve"> +gfortran</w:t>
+      </w:r>
     </w:p>
     <w:p/>
     <w:p>
@@ -670,80 +531,45 @@
     <w:p/>
     <w:p>
       <w:r>
-        <w:t>&gt;&gt;&gt;</w:t>
-      </w:r>
-      <w:proofErr w:type="gramStart"/>
-      <w:r>
-        <w:t>make</w:t>
-      </w:r>
-      <w:proofErr w:type="gramEnd"/>
-      <w:r>
-        <w:t xml:space="preserve"> –f </w:t>
-      </w:r>
-      <w:proofErr w:type="spellStart"/>
-      <w:r>
-        <w:t>makefile_macports</w:t>
-      </w:r>
-      <w:proofErr w:type="spellEnd"/>
-      <w:r>
-        <w:t xml:space="preserve"> clean</w:t>
-      </w:r>
-    </w:p>
-    <w:p>
-      <w:r>
-        <w:t>&gt;&gt;&gt;</w:t>
-      </w:r>
-      <w:proofErr w:type="gramStart"/>
-      <w:r>
-        <w:t>make</w:t>
-      </w:r>
-      <w:proofErr w:type="gramEnd"/>
-      <w:r>
-        <w:t xml:space="preserve"> –f </w:t>
-      </w:r>
-      <w:proofErr w:type="spellStart"/>
-      <w:r>
-        <w:t>makefile_macports</w:t>
-      </w:r>
-      <w:proofErr w:type="spellEnd"/>
+        <w:t>&gt;&gt;&gt;make –f makefile_macports clean</w:t>
+      </w:r>
+    </w:p>
+    <w:p>
+      <w:r>
+        <w:t>&gt;&gt;&gt;make –f makefile_macports</w:t>
+      </w:r>
     </w:p>
     <w:p/>
     <w:p>
       <w:r>
         <w:t xml:space="preserve">This will clean and then build PEST++ and yield an app named </w:t>
       </w:r>
-      <w:proofErr w:type="spellStart"/>
       <w:r>
         <w:rPr>
           <w:i/>
         </w:rPr>
         <w:t>pestpp</w:t>
       </w:r>
-      <w:proofErr w:type="spellEnd"/>
-      <w:r>
-        <w:t xml:space="preserve">.  The key </w:t>
-      </w:r>
-      <w:proofErr w:type="gramStart"/>
-      <w:r>
-        <w:t xml:space="preserve">to  </w:t>
-      </w:r>
-      <w:proofErr w:type="spellStart"/>
-      <w:r>
-        <w:t>makefile</w:t>
-      </w:r>
-      <w:proofErr w:type="gramEnd"/>
-      <w:r>
-        <w:t>_macports</w:t>
-      </w:r>
-      <w:proofErr w:type="spellEnd"/>
-      <w:r>
-        <w:t xml:space="preserve"> is pointing to the location of the GCC (and GFORTRAN) libraries.  For GCC49 on MAC OSX 10.10.4, the libraries are located in </w:t>
-      </w:r>
-      <w:r>
-        <w:rPr>
-          <w:i/>
-        </w:rPr>
-        <w:t>/opt/local/lib/gcc49</w:t>
+      <w:r>
+        <w:t>.  The key to  makefile_macports is pointing to the location of the GCC (and GFORTRAN) l</w:t>
+      </w:r>
+      <w:r>
+        <w:t>ibraries.  For GCC5</w:t>
+      </w:r>
+      <w:r>
+        <w:t xml:space="preserve"> on MAC OSX 10.10.4, the libraries are located in </w:t>
+      </w:r>
+      <w:r>
+        <w:rPr>
+          <w:i/>
+        </w:rPr>
+        <w:t>/opt/local/lib/gcc</w:t>
+      </w:r>
+      <w:r>
+        <w:rPr>
+          <w:i/>
+        </w:rPr>
+        <w:t>5</w:t>
       </w:r>
       <w:r>
         <w:t xml:space="preserve">.  If this is different on your machine, you will need to replace all the occurrences of </w:t>
@@ -752,7 +578,13 @@
         <w:rPr>
           <w:i/>
         </w:rPr>
-        <w:t>/opt/local/lib/gcc49</w:t>
+        <w:t>/opt/local/lib/gcc</w:t>
+      </w:r>
+      <w:r>
+        <w:rPr>
+          <w:i/>
+        </w:rPr>
+        <w:t>5</w:t>
       </w:r>
       <w:r>
         <w:t xml:space="preserve"> with the correct location of the GCC libraries.  </w:t>

</xml_diff>